<commit_message>
REF : Updated resume with latest career progress
</commit_message>
<xml_diff>
--- a/data/Sheikh Hafijul Ali's Resume.docx
+++ b/data/Sheikh Hafijul Ali's Resume.docx
@@ -77,23 +77,7 @@
             <w:sz w:val="16"/>
             <w:szCs w:val="16"/>
           </w:rPr>
-          <w:t>mail@hafijul.</w:t>
-        </w:r>
-        <w:r>
-          <w:rPr>
-            <w:rStyle w:val="Hyperlink"/>
-            <w:sz w:val="16"/>
-            <w:szCs w:val="16"/>
-          </w:rPr>
-          <w:t>d</w:t>
-        </w:r>
-        <w:r>
-          <w:rPr>
-            <w:rStyle w:val="Hyperlink"/>
-            <w:sz w:val="16"/>
-            <w:szCs w:val="16"/>
-          </w:rPr>
-          <w:t>ev</w:t>
+          <w:t>mail@hafijul.dev</w:t>
         </w:r>
       </w:hyperlink>
       <w:r>
@@ -1018,7 +1002,7 @@
         <w:rPr>
           <w:color w:val="000000" w:themeColor="text1"/>
         </w:rPr>
-        <w:t>.</w:t>
+        <w:t xml:space="preserve"> by 60%.</w:t>
       </w:r>
     </w:p>
     <w:p>
@@ -1399,19 +1383,7 @@
         <w:rPr>
           <w:color w:val="000000" w:themeColor="text1"/>
         </w:rPr>
-        <w:t>July</w:t>
-      </w:r>
-      <w:r>
-        <w:rPr>
-          <w:color w:val="000000" w:themeColor="text1"/>
-        </w:rPr>
-        <w:t xml:space="preserve"> 202</w:t>
-      </w:r>
-      <w:r>
-        <w:rPr>
-          <w:color w:val="000000" w:themeColor="text1"/>
-        </w:rPr>
-        <w:t>3</w:t>
+        <w:t>July 2023</w:t>
       </w:r>
     </w:p>
     <w:p>
@@ -1604,19 +1576,7 @@
         <w:rPr>
           <w:color w:val="000000" w:themeColor="text1"/>
         </w:rPr>
-        <w:t xml:space="preserve">ritten to be scalable with task workers and goroutines for </w:t>
-      </w:r>
-      <w:r>
-        <w:rPr>
-          <w:color w:val="000000" w:themeColor="text1"/>
-        </w:rPr>
-        <w:t xml:space="preserve">async </w:t>
-      </w:r>
-      <w:r>
-        <w:rPr>
-          <w:color w:val="000000" w:themeColor="text1"/>
-        </w:rPr>
-        <w:t>request execution.</w:t>
+        <w:t>ritten to be scalable with task workers and goroutines for async request execution.</w:t>
       </w:r>
     </w:p>
     <w:p>
@@ -1650,13 +1610,7 @@
         <w:rPr>
           <w:color w:val="000000" w:themeColor="text1"/>
         </w:rPr>
-        <w:t xml:space="preserve"> mutex for preventing race conditions </w:t>
-      </w:r>
-      <w:r>
-        <w:rPr>
-          <w:color w:val="000000" w:themeColor="text1"/>
-        </w:rPr>
-        <w:t>and data integrity.</w:t>
+        <w:t xml:space="preserve"> mutex for preventing race conditions and data integrity.</w:t>
       </w:r>
     </w:p>
     <w:p>
@@ -1671,23 +1625,49 @@
           <w:color w:val="000000" w:themeColor="text1"/>
         </w:rPr>
       </w:pPr>
-      <w:r>
-        <w:rPr>
-          <w:color w:val="000000" w:themeColor="text1"/>
-        </w:rPr>
-        <w:t xml:space="preserve">Migration Assistant | </w:t>
-      </w:r>
-      <w:r>
-        <w:rPr>
-          <w:color w:val="000000" w:themeColor="text1"/>
-        </w:rPr>
-        <w:t xml:space="preserve">January </w:t>
-      </w:r>
-      <w:r>
-        <w:rPr>
-          <w:color w:val="000000" w:themeColor="text1"/>
-        </w:rPr>
-        <w:t>2024 – Present</w:t>
+      <w:proofErr w:type="spellStart"/>
+      <w:r>
+        <w:rPr>
+          <w:color w:val="000000" w:themeColor="text1"/>
+        </w:rPr>
+        <w:t>GoParseIt</w:t>
+      </w:r>
+      <w:proofErr w:type="spellEnd"/>
+      <w:r>
+        <w:rPr>
+          <w:color w:val="000000" w:themeColor="text1"/>
+        </w:rPr>
+        <w:t xml:space="preserve"> | </w:t>
+      </w:r>
+      <w:r>
+        <w:rPr>
+          <w:color w:val="000000" w:themeColor="text1"/>
+        </w:rPr>
+        <w:t>May</w:t>
+      </w:r>
+      <w:r>
+        <w:rPr>
+          <w:color w:val="000000" w:themeColor="text1"/>
+        </w:rPr>
+        <w:t xml:space="preserve"> </w:t>
+      </w:r>
+      <w:r>
+        <w:rPr>
+          <w:color w:val="000000" w:themeColor="text1"/>
+        </w:rPr>
+        <w:t>202</w:t>
+      </w:r>
+      <w:r>
+        <w:rPr>
+          <w:color w:val="000000" w:themeColor="text1"/>
+        </w:rPr>
+        <w:t>5</w:t>
+      </w:r>
+      <w:r>
+        <w:rPr>
+          <w:color w:val="000000" w:themeColor="text1"/>
+        </w:rPr>
+        <w:t xml:space="preserve"> – Present</w:t>
       </w:r>
     </w:p>
     <w:p>
@@ -1706,19 +1686,37 @@
         <w:rPr>
           <w:color w:val="000000" w:themeColor="text1"/>
         </w:rPr>
-        <w:t xml:space="preserve">A JS based frontend dashboard designed </w:t>
-      </w:r>
-      <w:r>
-        <w:rPr>
-          <w:color w:val="000000" w:themeColor="text1"/>
-        </w:rPr>
-        <w:t>generating automated Methods of Procedure (MoP)</w:t>
-      </w:r>
-      <w:r>
-        <w:rPr>
-          <w:color w:val="000000" w:themeColor="text1"/>
-        </w:rPr>
-        <w:t>.</w:t>
+        <w:t xml:space="preserve">A </w:t>
+      </w:r>
+      <w:r>
+        <w:rPr>
+          <w:color w:val="000000" w:themeColor="text1"/>
+        </w:rPr>
+        <w:t>Golang</w:t>
+      </w:r>
+      <w:r>
+        <w:rPr>
+          <w:color w:val="000000" w:themeColor="text1"/>
+        </w:rPr>
+        <w:t xml:space="preserve"> based </w:t>
+      </w:r>
+      <w:r>
+        <w:rPr>
+          <w:color w:val="000000" w:themeColor="text1"/>
+        </w:rPr>
+        <w:t>backend log parser</w:t>
+      </w:r>
+      <w:r>
+        <w:rPr>
+          <w:color w:val="000000" w:themeColor="text1"/>
+        </w:rPr>
+        <w:t xml:space="preserve"> designed </w:t>
+      </w:r>
+      <w:r>
+        <w:rPr>
+          <w:color w:val="000000" w:themeColor="text1"/>
+        </w:rPr>
+        <w:t>for concurrent async log parsing and analysis.</w:t>
       </w:r>
     </w:p>
     <w:p>
@@ -1737,7 +1735,25 @@
         <w:rPr>
           <w:color w:val="000000" w:themeColor="text1"/>
         </w:rPr>
-        <w:t>Reduced 80% of manual work in creating MoP for network migrations.</w:t>
+        <w:t xml:space="preserve">Reduced </w:t>
+      </w:r>
+      <w:r>
+        <w:rPr>
+          <w:color w:val="000000" w:themeColor="text1"/>
+        </w:rPr>
+        <w:t>6</w:t>
+      </w:r>
+      <w:r>
+        <w:rPr>
+          <w:color w:val="000000" w:themeColor="text1"/>
+        </w:rPr>
+        <w:t xml:space="preserve">0% of manual work in </w:t>
+      </w:r>
+      <w:r>
+        <w:rPr>
+          <w:color w:val="000000" w:themeColor="text1"/>
+        </w:rPr>
+        <w:t>analyzing Cisco datacenter product log bundles with multi-level nesting.</w:t>
       </w:r>
     </w:p>
     <w:p>
@@ -1756,7 +1772,61 @@
         <w:rPr>
           <w:color w:val="000000" w:themeColor="text1"/>
         </w:rPr>
-        <w:t>Consumed in-house APIs for fetching details to automate the entire workflow.</w:t>
+        <w:t>Consumed in-house APIs for</w:t>
+      </w:r>
+      <w:r>
+        <w:rPr>
+          <w:color w:val="000000" w:themeColor="text1"/>
+        </w:rPr>
+        <w:t xml:space="preserve"> user</w:t>
+      </w:r>
+      <w:r>
+        <w:rPr>
+          <w:color w:val="000000" w:themeColor="text1"/>
+        </w:rPr>
+        <w:t xml:space="preserve"> authentication and security compliance</w:t>
+      </w:r>
+      <w:r>
+        <w:rPr>
+          <w:color w:val="000000" w:themeColor="text1"/>
+        </w:rPr>
+        <w:t xml:space="preserve"> within the frontend</w:t>
+      </w:r>
+      <w:r>
+        <w:rPr>
+          <w:color w:val="000000" w:themeColor="text1"/>
+        </w:rPr>
+        <w:t xml:space="preserve"> </w:t>
+      </w:r>
+      <w:r>
+        <w:rPr>
+          <w:color w:val="000000" w:themeColor="text1"/>
+        </w:rPr>
+        <w:t>(</w:t>
+      </w:r>
+      <w:r>
+        <w:rPr>
+          <w:color w:val="000000" w:themeColor="text1"/>
+        </w:rPr>
+        <w:t>Fusion Dashboard</w:t>
+      </w:r>
+      <w:r>
+        <w:rPr>
+          <w:color w:val="000000" w:themeColor="text1"/>
+        </w:rPr>
+        <w:t>)</w:t>
+      </w:r>
+      <w:r>
+        <w:rPr>
+          <w:color w:val="000000" w:themeColor="text1"/>
+        </w:rPr>
+        <w:t xml:space="preserve"> app</w:t>
+      </w:r>
+      <w:r>
+        <w:rPr>
+          <w:color w:val="000000" w:themeColor="text1"/>
+        </w:rPr>
+        <w:t>.</w:t>
       </w:r>
     </w:p>
     <w:p>
@@ -2053,6 +2123,7 @@
         <w:rPr>
           <w:color w:val="000000" w:themeColor="text1"/>
         </w:rPr>
+        <w:lastRenderedPageBreak/>
         <w:t>One of the district toppers in Computer Science Olympiad.</w:t>
       </w:r>
     </w:p>
@@ -2070,7 +2141,6 @@
         <w:rPr>
           <w:color w:val="000000" w:themeColor="text1"/>
         </w:rPr>
-        <w:lastRenderedPageBreak/>
         <w:t>CERTIFICATIONS</w:t>
       </w:r>
     </w:p>
@@ -2090,7 +2160,13 @@
         <w:rPr>
           <w:color w:val="000000" w:themeColor="text1"/>
         </w:rPr>
-        <w:t>Cisco Certiﬁed DevNet Associate</w:t>
+        <w:t xml:space="preserve">Cisco Certiﬁed DevNet </w:t>
+      </w:r>
+      <w:r>
+        <w:rPr>
+          <w:color w:val="000000" w:themeColor="text1"/>
+        </w:rPr>
+        <w:t>Professional - Datacenter</w:t>
       </w:r>
       <w:r>
         <w:rPr>
@@ -2103,6 +2179,31 @@
           <w:color w:val="000000" w:themeColor="text1"/>
         </w:rPr>
         <w:t>| Cisco</w:t>
+      </w:r>
+    </w:p>
+    <w:p>
+      <w:pPr>
+        <w:pStyle w:val="ListParagraph"/>
+        <w:numPr>
+          <w:ilvl w:val="0"/>
+          <w:numId w:val="16"/>
+        </w:numPr>
+        <w:spacing w:line="240" w:lineRule="auto"/>
+        <w:rPr>
+          <w:color w:val="000000" w:themeColor="text1"/>
+        </w:rPr>
+      </w:pPr>
+      <w:r>
+        <w:rPr>
+          <w:color w:val="000000" w:themeColor="text1"/>
+        </w:rPr>
+        <w:t xml:space="preserve">Cisco Certiﬁed DevNet </w:t>
+      </w:r>
+      <w:r>
+        <w:rPr>
+          <w:color w:val="000000" w:themeColor="text1"/>
+        </w:rPr>
+        <w:t>Associate | Cisco</w:t>
       </w:r>
     </w:p>
     <w:p>
@@ -6608,8 +6709,10 @@
     <w:rsid w:val="000A5E49"/>
     <w:rsid w:val="001C5459"/>
     <w:rsid w:val="002C5B17"/>
+    <w:rsid w:val="003D4966"/>
     <w:rsid w:val="00730114"/>
     <w:rsid w:val="008736BF"/>
+    <w:rsid w:val="00991EE0"/>
     <w:rsid w:val="00A54606"/>
     <w:rsid w:val="00AF2F84"/>
     <w:rsid w:val="00C73C4E"/>

</xml_diff>